<commit_message>
1st fig use absolute numbers
</commit_message>
<xml_diff>
--- a/output/16-04-emploi-datapiece_RCreviewed.docx
+++ b/output/16-04-emploi-datapiece_RCreviewed.docx
@@ -115,43 +115,7 @@
           <w:highlight w:val="white"/>
           <w:lang w:val="fr-CH"/>
         </w:rPr>
-        <w:t xml:space="preserve">La digitalisation des services (e-banking, guichets en ligne, courrier électronique, etc.) et la gestion à l’aide de programmes informatiques ont déjà causé la perte de </w:t>
-      </w:r>
-      <w:r>
-        <w:rPr>
-          <w:sz w:val="24"/>
-          <w:szCs w:val="24"/>
-          <w:highlight w:val="white"/>
-          <w:lang w:val="fr-CH"/>
-        </w:rPr>
-        <w:t>plus</w:t>
-      </w:r>
-      <w:r>
-        <w:rPr>
-          <w:sz w:val="24"/>
-          <w:szCs w:val="24"/>
-          <w:highlight w:val="white"/>
-          <w:lang w:val="fr-CH"/>
-        </w:rPr>
-        <w:t xml:space="preserve"> de 180'000 emplois administratifs en Suisse ces 15 dernières années </w:t>
-      </w:r>
-      <w:r>
-        <w:rPr>
-          <w:sz w:val="24"/>
-          <w:szCs w:val="24"/>
-          <w:highlight w:val="white"/>
-          <w:lang w:val="fr-CH"/>
-        </w:rPr>
-        <w:t>selon les données de l'Office fédéral de la statistique</w:t>
-      </w:r>
-      <w:r>
-        <w:rPr>
-          <w:sz w:val="24"/>
-          <w:szCs w:val="24"/>
-          <w:highlight w:val="white"/>
-          <w:lang w:val="fr-CH"/>
-        </w:rPr>
-        <w:t xml:space="preserve">. En 1991, les employés administratifs représentaient plus de 15% du total des emplois en Suisse, contre seulement 9% en 2015, comme le montre le graphique ci-dessous. En revanche, les professions dites intellectuelles et scientifiques ont plus que doublé durant ce laps de temps </w:t>
+        <w:t xml:space="preserve">La digitalisation des services (e-banking, guichets en ligne, courrier électronique, etc.) et la gestion à l’aide de programmes informatiques ont déjà causé la perte de plus de 180'000 emplois administratifs en Suisse ces 15 dernières années selon les données de l'Office fédéral de la statistique. En 1991, les employés administratifs représentaient plus de 15% du total des emplois en Suisse, contre seulement 9% en 2015, comme le montre le graphique ci-dessous. En revanche, les professions dites intellectuelles et scientifiques ont plus que doublé durant ce laps de temps </w:t>
       </w:r>
       <w:r>
         <w:rPr>
@@ -162,29 +126,7 @@
           <w:highlight w:val="white"/>
           <w:lang w:val="fr-CH"/>
         </w:rPr>
-        <w:t>(+</w:t>
-      </w:r>
-      <w:r>
-        <w:rPr>
-          <w:b w:val="false"/>
-          <w:bCs w:val="false"/>
-          <w:sz w:val="24"/>
-          <w:szCs w:val="24"/>
-          <w:highlight w:val="white"/>
-          <w:lang w:val="fr-CH"/>
-        </w:rPr>
-        <w:t>614'000</w:t>
-      </w:r>
-      <w:r>
-        <w:rPr>
-          <w:b w:val="false"/>
-          <w:bCs w:val="false"/>
-          <w:sz w:val="24"/>
-          <w:szCs w:val="24"/>
-          <w:highlight w:val="white"/>
-          <w:lang w:val="fr-CH"/>
-        </w:rPr>
-        <w:t xml:space="preserve"> emplois)</w:t>
+        <w:t>(+614'000 emplois)</w:t>
       </w:r>
       <w:bookmarkEnd w:id="1"/>
       <w:r>
@@ -655,7 +597,7 @@
           <w:highlight w:val="white"/>
           <w:lang w:val="fr-CH"/>
         </w:rPr>
-        <w:t>(+</w:t>
+        <w:t>(+35</w:t>
       </w:r>
       <w:r>
         <w:rPr>
@@ -666,7 +608,7 @@
           <w:highlight w:val="white"/>
           <w:lang w:val="fr-CH"/>
         </w:rPr>
-        <w:t xml:space="preserve">35'000 </w:t>
+        <w:t>4</w:t>
       </w:r>
       <w:r>
         <w:rPr>
@@ -677,7 +619,7 @@
           <w:highlight w:val="white"/>
           <w:lang w:val="fr-CH"/>
         </w:rPr>
-        <w:t>emplois)</w:t>
+        <w:t>'000 emplois)</w:t>
       </w:r>
       <w:r>
         <w:rPr>
@@ -722,7 +664,7 @@
       <w:hyperlink r:id="rId9">
         <w:r>
           <w:rPr>
-            <w:rStyle w:val="VisitedInternetLink"/>
+            <w:rStyle w:val="InternetLink"/>
             <w:b/>
             <w:bCs/>
             <w:sz w:val="24"/>
@@ -1909,7 +1851,6 @@
     <w:rPrDefault>
       <w:rPr>
         <w:rFonts w:ascii="Calibri" w:hAnsi="Calibri" w:eastAsia="宋体" w:cs="Arial" w:asciiTheme="minorHAnsi" w:cstheme="minorBidi" w:eastAsiaTheme="minorEastAsia" w:hAnsiTheme="minorHAnsi"/>
-        <w:sz w:val="22"/>
         <w:szCs w:val="22"/>
         <w:lang w:val="de-CH" w:eastAsia="zh-CN" w:bidi="ar-SA"/>
       </w:rPr>
@@ -2299,12 +2240,12 @@
     <w:pPr>
       <w:widowControl/>
       <w:bidi w:val="0"/>
-      <w:spacing w:before="0" w:after="160" w:lineRule="auto" w:line="259"/>
+      <w:spacing w:lineRule="auto" w:line="259" w:before="0" w:after="160"/>
       <w:jc w:val="left"/>
     </w:pPr>
     <w:rPr>
       <w:rFonts w:ascii="Calibri" w:hAnsi="Calibri" w:eastAsia="宋体" w:cs="Arial" w:asciiTheme="minorHAnsi" w:cstheme="minorBidi" w:eastAsiaTheme="minorEastAsia" w:hAnsiTheme="minorHAnsi"/>
-      <w:color w:val="auto"/>
+      <w:color w:val="00000A"/>
       <w:sz w:val="22"/>
       <w:szCs w:val="22"/>
       <w:lang w:val="de-CH" w:eastAsia="zh-CN" w:bidi="ar-SA"/>
@@ -2424,6 +2365,14 @@
   </w:style>
   <w:style w:type="character" w:styleId="ListLabel1">
     <w:name w:val="ListLabel 1"/>
+    <w:qFormat/>
+    <w:rPr>
+      <w:rFonts w:cs="OpenSymbol"/>
+      <w:sz w:val="24"/>
+    </w:rPr>
+  </w:style>
+  <w:style w:type="character" w:styleId="ListLabel2">
+    <w:name w:val="ListLabel 2"/>
     <w:qFormat/>
     <w:rPr>
       <w:rFonts w:cs="OpenSymbol"/>

</xml_diff>

<commit_message>
pre-translation but after sending out swi-info
</commit_message>
<xml_diff>
--- a/output/16-04-emploi-datapiece_RCreviewed.docx
+++ b/output/16-04-emploi-datapiece_RCreviewed.docx
@@ -104,10 +104,19 @@
     <w:p>
       <w:pPr>
         <w:pStyle w:val="TextBody"/>
-        <w:rPr>
+        <w:rPr/>
+      </w:pPr>
+      <w:bookmarkStart w:id="2" w:name="__DdeLink__370_2138583696"/>
+      <w:r>
+        <w:rPr>
+          <w:sz w:val="24"/>
+          <w:szCs w:val="24"/>
           <w:highlight w:val="white"/>
-        </w:rPr>
-      </w:pPr>
+          <w:lang w:val="fr-CH"/>
+        </w:rPr>
+        <w:t>La digitalisation des services (e-banking, guichets en ligne, courrier électronique, etc.) et la gestion à l’aide de programmes informatiques ont déjà causé la perte de plus de 180'000 emplois administratifs en Suisse ces 15 dernières années, selon les données de l'Office fédéral de la statistique. En 1991, les employés administratifs représentaient plus de 15% du total des emplois en Suisse, contre seulement 9% en 2015. En revanche, les professions dites intellectuelles et scientifiques ont plus que doublé durant ce laps de temps (+614'000 emplois sur un total de 1'013'000 emplois nets créés durant cette période)</w:t>
+      </w:r>
+      <w:bookmarkEnd w:id="2"/>
       <w:r>
         <w:rPr>
           <w:sz w:val="24"/>
@@ -115,28 +124,7 @@
           <w:highlight w:val="white"/>
           <w:lang w:val="fr-CH"/>
         </w:rPr>
-        <w:t xml:space="preserve">La digitalisation des services (e-banking, guichets en ligne, courrier électronique, etc.) et la gestion à l’aide de programmes informatiques ont déjà causé la perte de plus de 180'000 emplois administratifs en Suisse ces 15 dernières années selon les données de l'Office fédéral de la statistique. En 1991, les employés administratifs représentaient plus de 15% du total des emplois en Suisse, contre seulement 9% en 2015, comme le montre le graphique ci-dessous. En revanche, les professions dites intellectuelles et scientifiques ont plus que doublé durant ce laps de temps </w:t>
-      </w:r>
-      <w:r>
-        <w:rPr>
-          <w:b w:val="false"/>
-          <w:bCs w:val="false"/>
-          <w:sz w:val="24"/>
-          <w:szCs w:val="24"/>
-          <w:highlight w:val="white"/>
-          <w:lang w:val="fr-CH"/>
-        </w:rPr>
-        <w:t>(+614'000 emplois)</w:t>
-      </w:r>
-      <w:bookmarkEnd w:id="1"/>
-      <w:r>
-        <w:rPr>
-          <w:sz w:val="24"/>
-          <w:szCs w:val="24"/>
-          <w:highlight w:val="white"/>
-          <w:lang w:val="fr-CH"/>
-        </w:rPr>
-        <w:t xml:space="preserve"> et représentent aujourd’hui plus d’un quart du total des emplois.</w:t>
+        <w:t>. Elles représentent aujourd’hui plus d’un quart du total des emplois.</w:t>
       </w:r>
     </w:p>
     <w:p>
@@ -165,6 +153,8 @@
           <w:lang w:val="fr-CH"/>
         </w:rPr>
       </w:pPr>
+      <w:bookmarkStart w:id="3" w:name="__DdeLink__333_1119403611"/>
+      <w:bookmarkEnd w:id="3"/>
       <w:r>
         <w:rPr>
           <w:i/>
@@ -209,8 +199,8 @@
         </w:numPr>
         <w:rPr/>
       </w:pPr>
-      <w:bookmarkStart w:id="2" w:name="docs-internal-guid-ecc3bb55-5d66-2267-6e"/>
-      <w:bookmarkEnd w:id="2"/>
+      <w:bookmarkStart w:id="4" w:name="docs-internal-guid-ecc3bb55-5d66-2267-6e"/>
+      <w:bookmarkEnd w:id="4"/>
       <w:r>
         <w:rPr>
           <w:rFonts w:ascii="Arial" w:hAnsi="Arial"/>
@@ -252,13 +242,11 @@
           <w:lang w:val="en-US"/>
         </w:rPr>
       </w:pPr>
-      <w:r>
-        <w:rPr>
-          <w:sz w:val="24"/>
-          <w:szCs w:val="24"/>
-          <w:lang w:val="en-US"/>
-        </w:rPr>
-        <w:tab/>
+      <w:bookmarkStart w:id="5" w:name="__DdeLink__333_1119403611"/>
+      <w:bookmarkStart w:id="6" w:name="__DdeLink__333_1119403611"/>
+      <w:bookmarkEnd w:id="6"/>
+      <w:r>
+        <w:rPr/>
       </w:r>
     </w:p>
     <w:p>
@@ -390,7 +378,7 @@
         </w:rPr>
         <w:t xml:space="preserve"> présenté à l’occasion du dernier </w:t>
       </w:r>
-      <w:bookmarkStart w:id="3" w:name="__DdeLink__963_355591819"/>
+      <w:bookmarkStart w:id="7" w:name="__DdeLink__963_355591819"/>
       <w:r>
         <w:rPr>
           <w:sz w:val="24"/>
@@ -399,7 +387,7 @@
         </w:rPr>
         <w:t>WEF</w:t>
       </w:r>
-      <w:bookmarkEnd w:id="3"/>
+      <w:bookmarkEnd w:id="7"/>
       <w:r>
         <w:rPr>
           <w:sz w:val="24"/>
@@ -578,7 +566,9 @@
     <w:p>
       <w:pPr>
         <w:pStyle w:val="TextBody"/>
-        <w:rPr/>
+        <w:rPr>
+          <w:lang w:val="fr-CH"/>
+        </w:rPr>
       </w:pPr>
       <w:r>
         <w:rPr>
@@ -590,36 +580,12 @@
       </w:r>
       <w:r>
         <w:rPr>
-          <w:b w:val="false"/>
-          <w:bCs w:val="false"/>
           <w:sz w:val="24"/>
           <w:szCs w:val="24"/>
           <w:highlight w:val="white"/>
           <w:lang w:val="fr-CH"/>
         </w:rPr>
-        <w:t>(+35</w:t>
-      </w:r>
-      <w:r>
-        <w:rPr>
-          <w:b w:val="false"/>
-          <w:bCs w:val="false"/>
-          <w:sz w:val="24"/>
-          <w:szCs w:val="24"/>
-          <w:highlight w:val="white"/>
-          <w:lang w:val="fr-CH"/>
-        </w:rPr>
-        <w:t>4</w:t>
-      </w:r>
-      <w:r>
-        <w:rPr>
-          <w:b w:val="false"/>
-          <w:bCs w:val="false"/>
-          <w:sz w:val="24"/>
-          <w:szCs w:val="24"/>
-          <w:highlight w:val="white"/>
-          <w:lang w:val="fr-CH"/>
-        </w:rPr>
-        <w:t>'000 emplois)</w:t>
+        <w:t>(+354'000 emplois)</w:t>
       </w:r>
       <w:r>
         <w:rPr>
@@ -734,17 +700,62 @@
     <w:p>
       <w:pPr>
         <w:pStyle w:val="TextBody"/>
-        <w:rPr>
+        <w:rPr/>
+      </w:pPr>
+      <w:r>
+        <w:rPr>
+          <w:sz w:val="24"/>
+          <w:szCs w:val="24"/>
           <w:lang w:val="en-US"/>
         </w:rPr>
-      </w:pPr>
-      <w:r>
-        <w:rPr>
-          <w:sz w:val="24"/>
-          <w:szCs w:val="24"/>
-          <w:lang w:val="en-US"/>
-        </w:rPr>
         <w:t>Duc-Quang Nguyen &amp; Samuel Jaberg, swissinfo.ch</w:t>
+      </w:r>
+    </w:p>
+    <w:p>
+      <w:pPr>
+        <w:pStyle w:val="TextBody"/>
+        <w:rPr/>
+      </w:pPr>
+      <w:r>
+        <w:rPr>
+          <w:sz w:val="24"/>
+          <w:szCs w:val="24"/>
+        </w:rPr>
+        <w:t xml:space="preserve">Contactez les auteurs via Twitter </w:t>
+      </w:r>
+      <w:hyperlink r:id="rId10">
+        <w:r>
+          <w:rPr>
+            <w:rStyle w:val="InternetLink"/>
+            <w:sz w:val="24"/>
+            <w:szCs w:val="24"/>
+          </w:rPr>
+          <w:t>@duc_qn</w:t>
+        </w:r>
+      </w:hyperlink>
+      <w:r>
+        <w:rPr>
+          <w:sz w:val="24"/>
+          <w:szCs w:val="24"/>
+        </w:rPr>
+        <w:t xml:space="preserve"> et </w:t>
+      </w:r>
+      <w:hyperlink r:id="rId11">
+        <w:r>
+          <w:rPr>
+            <w:rStyle w:val="InternetLink"/>
+            <w:sz w:val="24"/>
+            <w:szCs w:val="24"/>
+          </w:rPr>
+          <w:t xml:space="preserve">@samueljaberg </w:t>
+        </w:r>
+      </w:hyperlink>
+      <w:r>
+        <w:rPr>
+          <w:sz w:val="24"/>
+          <w:szCs w:val="24"/>
+        </w:rPr>
+        <w:t xml:space="preserve"> </w:t>
       </w:r>
     </w:p>
     <w:p>
@@ -1850,7 +1861,7 @@
   <w:docDefaults>
     <w:rPrDefault>
       <w:rPr>
-        <w:rFonts w:ascii="Calibri" w:hAnsi="Calibri" w:eastAsia="宋体" w:cs="Arial" w:asciiTheme="minorHAnsi" w:cstheme="minorBidi" w:eastAsiaTheme="minorEastAsia" w:hAnsiTheme="minorHAnsi"/>
+        <w:rFonts w:ascii="Calibri" w:hAnsi="Calibri" w:eastAsia="" w:cs="" w:asciiTheme="minorHAnsi" w:cstheme="minorBidi" w:eastAsiaTheme="minorEastAsia" w:hAnsiTheme="minorHAnsi"/>
         <w:szCs w:val="22"/>
         <w:lang w:val="de-CH" w:eastAsia="zh-CN" w:bidi="ar-SA"/>
       </w:rPr>
@@ -2244,7 +2255,7 @@
       <w:jc w:val="left"/>
     </w:pPr>
     <w:rPr>
-      <w:rFonts w:ascii="Calibri" w:hAnsi="Calibri" w:eastAsia="宋体" w:cs="Arial" w:asciiTheme="minorHAnsi" w:cstheme="minorBidi" w:eastAsiaTheme="minorEastAsia" w:hAnsiTheme="minorHAnsi"/>
+      <w:rFonts w:ascii="Calibri" w:hAnsi="Calibri" w:eastAsia="宋体" w:cs="Arial"/>
       <w:color w:val="00000A"/>
       <w:sz w:val="22"/>
       <w:szCs w:val="22"/>
@@ -2266,7 +2277,7 @@
       <w:outlineLvl w:val="0"/>
     </w:pPr>
     <w:rPr>
-      <w:rFonts w:ascii="Calibri Light" w:hAnsi="Calibri Light" w:eastAsia="宋体" w:cs="Times New Roman" w:asciiTheme="majorHAnsi" w:cstheme="majorBidi" w:eastAsiaTheme="majorEastAsia" w:hAnsiTheme="majorHAnsi"/>
+      <w:rFonts w:ascii="Calibri Light" w:hAnsi="Calibri Light" w:eastAsia="" w:cs="" w:asciiTheme="majorHAnsi" w:cstheme="majorBidi" w:eastAsiaTheme="majorEastAsia" w:hAnsiTheme="majorHAnsi"/>
       <w:color w:val="2E74B5" w:themeColor="accent1" w:themeShade="bf"/>
       <w:sz w:val="32"/>
       <w:szCs w:val="32"/>
@@ -2298,7 +2309,7 @@
     <w:qFormat/>
     <w:rPr/>
   </w:style>
-  <w:style w:type="character" w:styleId="InternetLink">
+  <w:style w:type="character" w:styleId="InternetLink" w:customStyle="1">
     <w:name w:val="Internet Link"/>
     <w:basedOn w:val="DefaultParagraphFont"/>
     <w:uiPriority w:val="99"/>
@@ -2317,7 +2328,7 @@
     <w:qFormat/>
     <w:rsid w:val="0044515a"/>
     <w:rPr>
-      <w:rFonts w:ascii="Calibri Light" w:hAnsi="Calibri Light" w:eastAsia="宋体" w:cs="Times New Roman" w:asciiTheme="majorHAnsi" w:cstheme="majorBidi" w:eastAsiaTheme="majorEastAsia" w:hAnsiTheme="majorHAnsi"/>
+      <w:rFonts w:ascii="Calibri Light" w:hAnsi="Calibri Light" w:eastAsia="" w:cs="" w:asciiTheme="majorHAnsi" w:cstheme="majorBidi" w:eastAsiaTheme="majorEastAsia" w:hAnsiTheme="majorHAnsi"/>
       <w:color w:val="2E74B5" w:themeColor="accent1" w:themeShade="bf"/>
       <w:sz w:val="32"/>
       <w:szCs w:val="32"/>
@@ -2331,7 +2342,7 @@
     <w:qFormat/>
     <w:rsid w:val="0044515a"/>
     <w:rPr>
-      <w:rFonts w:ascii="Calibri Light" w:hAnsi="Calibri Light" w:eastAsia="宋体" w:cs="Times New Roman" w:asciiTheme="majorHAnsi" w:cstheme="majorBidi" w:eastAsiaTheme="majorEastAsia" w:hAnsiTheme="majorHAnsi"/>
+      <w:rFonts w:ascii="Calibri Light" w:hAnsi="Calibri Light" w:eastAsia="" w:cs="" w:asciiTheme="majorHAnsi" w:cstheme="majorBidi" w:eastAsiaTheme="majorEastAsia" w:hAnsiTheme="majorHAnsi"/>
       <w:spacing w:val="0"/>
       <w:sz w:val="56"/>
       <w:szCs w:val="56"/>
@@ -2363,7 +2374,7 @@
       <w:u w:val="single"/>
     </w:rPr>
   </w:style>
-  <w:style w:type="character" w:styleId="ListLabel1">
+  <w:style w:type="character" w:styleId="ListLabel1" w:customStyle="1">
     <w:name w:val="ListLabel 1"/>
     <w:qFormat/>
     <w:rPr>
@@ -2371,8 +2382,24 @@
       <w:sz w:val="24"/>
     </w:rPr>
   </w:style>
-  <w:style w:type="character" w:styleId="ListLabel2">
+  <w:style w:type="character" w:styleId="ListLabel2" w:customStyle="1">
     <w:name w:val="ListLabel 2"/>
+    <w:qFormat/>
+    <w:rPr>
+      <w:rFonts w:cs="OpenSymbol"/>
+      <w:sz w:val="24"/>
+    </w:rPr>
+  </w:style>
+  <w:style w:type="character" w:styleId="ListLabel3">
+    <w:name w:val="ListLabel 3"/>
+    <w:qFormat/>
+    <w:rPr>
+      <w:rFonts w:cs="OpenSymbol"/>
+      <w:sz w:val="24"/>
+    </w:rPr>
+  </w:style>
+  <w:style w:type="character" w:styleId="ListLabel4">
+    <w:name w:val="ListLabel 4"/>
     <w:qFormat/>
     <w:rPr>
       <w:rFonts w:cs="OpenSymbol"/>
@@ -2460,7 +2487,7 @@
       <w:contextualSpacing/>
     </w:pPr>
     <w:rPr>
-      <w:rFonts w:ascii="Calibri Light" w:hAnsi="Calibri Light" w:eastAsia="宋体" w:cs="Times New Roman" w:asciiTheme="majorHAnsi" w:cstheme="majorBidi" w:eastAsiaTheme="majorEastAsia" w:hAnsiTheme="majorHAnsi"/>
+      <w:rFonts w:ascii="Calibri Light" w:hAnsi="Calibri Light" w:eastAsia="" w:cs="" w:asciiTheme="majorHAnsi" w:cstheme="majorBidi" w:eastAsiaTheme="majorEastAsia" w:hAnsiTheme="majorHAnsi"/>
       <w:sz w:val="56"/>
       <w:szCs w:val="56"/>
     </w:rPr>

</xml_diff>